<commit_message>
Update PRZYKŁADOWY PROGRAM PÓŁKOLONII.docx
</commit_message>
<xml_diff>
--- a/download/PRZYKŁADOWY PROGRAM PÓŁKOLONII.docx
+++ b/download/PRZYKŁADOWY PROGRAM PÓŁKOLONII.docx
@@ -1,11 +1,12 @@
 
 <file path=word/document.xml><?xml version="1.0" encoding="utf-8"?>
-<w:document xmlns:wpc="http://schemas.microsoft.com/office/word/2010/wordprocessingCanvas" xmlns:cx="http://schemas.microsoft.com/office/drawing/2014/chartex" xmlns:cx1="http://schemas.microsoft.com/office/drawing/2015/9/8/chartex" xmlns:cx2="http://schemas.microsoft.com/office/drawing/2015/10/21/chartex" xmlns:cx3="http://schemas.microsoft.com/office/drawing/2016/5/9/chartex" xmlns:cx4="http://schemas.microsoft.com/office/drawing/2016/5/10/chartex" xmlns:cx5="http://schemas.microsoft.com/office/drawing/2016/5/11/chartex" xmlns:cx6="http://schemas.microsoft.com/office/drawing/2016/5/12/chartex" xmlns:cx7="http://schemas.microsoft.com/office/drawing/2016/5/13/chartex" xmlns:cx8="http://schemas.microsoft.com/office/drawing/2016/5/14/chartex" xmlns:mc="http://schemas.openxmlformats.org/markup-compatibility/2006" xmlns:aink="http://schemas.microsoft.com/office/drawing/2016/ink" xmlns:am3d="http://schemas.microsoft.com/office/drawing/2017/model3d" xmlns:o="urn:schemas-microsoft-com:office:office" xmlns:r="http://schemas.openxmlformats.org/officeDocument/2006/relationships" xmlns:m="http://schemas.openxmlformats.org/officeDocument/2006/math" xmlns:v="urn:schemas-microsoft-com:vml" xmlns:wp14="http://schemas.microsoft.com/office/word/2010/wordprocessingDrawing" xmlns:wp="http://schemas.openxmlformats.org/drawingml/2006/wordprocessingDrawing" xmlns:w10="urn:schemas-microsoft-com:office:word" xmlns:w="http://schemas.openxmlformats.org/wordprocessingml/2006/main" xmlns:w14="http://schemas.microsoft.com/office/word/2010/wordml" xmlns:w15="http://schemas.microsoft.com/office/word/2012/wordml" xmlns:w16cex="http://schemas.microsoft.com/office/word/2018/wordml/cex" xmlns:w16cid="http://schemas.microsoft.com/office/word/2016/wordml/cid" xmlns:w16="http://schemas.microsoft.com/office/word/2018/wordml" xmlns:w16se="http://schemas.microsoft.com/office/word/2015/wordml/symex" xmlns:wpg="http://schemas.microsoft.com/office/word/2010/wordprocessingGroup" xmlns:wpi="http://schemas.microsoft.com/office/word/2010/wordprocessingInk" xmlns:wne="http://schemas.microsoft.com/office/word/2006/wordml" xmlns:wps="http://schemas.microsoft.com/office/word/2010/wordprocessingShape" mc:Ignorable="w14 w15 w16se w16cid w16 w16cex wp14">
+<w:document xmlns:wpc="http://schemas.microsoft.com/office/word/2010/wordprocessingCanvas" xmlns:cx="http://schemas.microsoft.com/office/drawing/2014/chartex" xmlns:cx1="http://schemas.microsoft.com/office/drawing/2015/9/8/chartex" xmlns:mc="http://schemas.openxmlformats.org/markup-compatibility/2006" xmlns:o="urn:schemas-microsoft-com:office:office" xmlns:r="http://schemas.openxmlformats.org/officeDocument/2006/relationships" xmlns:m="http://schemas.openxmlformats.org/officeDocument/2006/math" xmlns:v="urn:schemas-microsoft-com:vml" xmlns:wp14="http://schemas.microsoft.com/office/word/2010/wordprocessingDrawing" xmlns:wp="http://schemas.openxmlformats.org/drawingml/2006/wordprocessingDrawing" xmlns:w10="urn:schemas-microsoft-com:office:word" xmlns:w="http://schemas.openxmlformats.org/wordprocessingml/2006/main" xmlns:w14="http://schemas.microsoft.com/office/word/2010/wordml" xmlns:w15="http://schemas.microsoft.com/office/word/2012/wordml" xmlns:w16se="http://schemas.microsoft.com/office/word/2015/wordml/symex" xmlns:wpg="http://schemas.microsoft.com/office/word/2010/wordprocessingGroup" xmlns:wpi="http://schemas.microsoft.com/office/word/2010/wordprocessingInk" xmlns:wne="http://schemas.microsoft.com/office/word/2006/wordml" xmlns:wps="http://schemas.microsoft.com/office/word/2010/wordprocessingShape" mc:Ignorable="w14 w15 w16se wp14">
   <w:body>
     <w:p>
       <w:r>
         <w:rPr>
           <w:noProof/>
+          <w:lang w:eastAsia="pl-PL"/>
         </w:rPr>
         <w:drawing>
           <wp:anchor distT="0" distB="0" distL="114300" distR="114300" simplePos="0" relativeHeight="251658240" behindDoc="1" locked="0" layoutInCell="1" allowOverlap="1" wp14:anchorId="13177241" wp14:editId="07B3FF3F">
@@ -231,6 +232,15 @@
         </w:rPr>
         <w:t>Zbiórka</w:t>
       </w:r>
+      <w:r>
+        <w:rPr>
+          <w:sz w:val="24"/>
+          <w:szCs w:val="24"/>
+        </w:rPr>
+        <w:t xml:space="preserve"> </w:t>
+      </w:r>
+      <w:bookmarkStart w:id="0" w:name="_GoBack"/>
+      <w:bookmarkEnd w:id="0"/>
     </w:p>
     <w:p>
       <w:pPr>
@@ -583,6 +593,7 @@
           <w:noProof/>
           <w:sz w:val="24"/>
           <w:szCs w:val="24"/>
+          <w:lang w:eastAsia="pl-PL"/>
         </w:rPr>
         <w:lastRenderedPageBreak/>
         <w:drawing>
@@ -1187,6 +1198,7 @@
           <w:noProof/>
           <w:sz w:val="24"/>
           <w:szCs w:val="24"/>
+          <w:lang w:eastAsia="pl-PL"/>
         </w:rPr>
         <w:lastRenderedPageBreak/>
         <w:drawing>
@@ -1690,6 +1702,7 @@
           <w:noProof/>
           <w:sz w:val="24"/>
           <w:szCs w:val="24"/>
+          <w:lang w:eastAsia="pl-PL"/>
         </w:rPr>
         <w:lastRenderedPageBreak/>
         <w:drawing>
@@ -2142,6 +2155,12 @@
       </w:pPr>
     </w:p>
     <w:sectPr>
+      <w:headerReference w:type="even" r:id="rId11"/>
+      <w:headerReference w:type="default" r:id="rId12"/>
+      <w:footerReference w:type="even" r:id="rId13"/>
+      <w:footerReference w:type="default" r:id="rId14"/>
+      <w:headerReference w:type="first" r:id="rId15"/>
+      <w:footerReference w:type="first" r:id="rId16"/>
       <w:pgSz w:w="11906" w:h="16838"/>
       <w:pgMar w:top="1417" w:right="1417" w:bottom="1417" w:left="1417" w:header="708" w:footer="708" w:gutter="0"/>
       <w:cols w:space="708"/>
@@ -2152,7 +2171,7 @@
 </file>
 
 <file path=word/endnotes.xml><?xml version="1.0" encoding="utf-8"?>
-<w:endnotes xmlns:wpc="http://schemas.microsoft.com/office/word/2010/wordprocessingCanvas" xmlns:cx="http://schemas.microsoft.com/office/drawing/2014/chartex" xmlns:cx1="http://schemas.microsoft.com/office/drawing/2015/9/8/chartex" xmlns:cx2="http://schemas.microsoft.com/office/drawing/2015/10/21/chartex" xmlns:cx3="http://schemas.microsoft.com/office/drawing/2016/5/9/chartex" xmlns:cx4="http://schemas.microsoft.com/office/drawing/2016/5/10/chartex" xmlns:cx5="http://schemas.microsoft.com/office/drawing/2016/5/11/chartex" xmlns:cx6="http://schemas.microsoft.com/office/drawing/2016/5/12/chartex" xmlns:cx7="http://schemas.microsoft.com/office/drawing/2016/5/13/chartex" xmlns:cx8="http://schemas.microsoft.com/office/drawing/2016/5/14/chartex" xmlns:mc="http://schemas.openxmlformats.org/markup-compatibility/2006" xmlns:aink="http://schemas.microsoft.com/office/drawing/2016/ink" xmlns:am3d="http://schemas.microsoft.com/office/drawing/2017/model3d" xmlns:o="urn:schemas-microsoft-com:office:office" xmlns:r="http://schemas.openxmlformats.org/officeDocument/2006/relationships" xmlns:m="http://schemas.openxmlformats.org/officeDocument/2006/math" xmlns:v="urn:schemas-microsoft-com:vml" xmlns:wp14="http://schemas.microsoft.com/office/word/2010/wordprocessingDrawing" xmlns:wp="http://schemas.openxmlformats.org/drawingml/2006/wordprocessingDrawing" xmlns:w10="urn:schemas-microsoft-com:office:word" xmlns:w="http://schemas.openxmlformats.org/wordprocessingml/2006/main" xmlns:w14="http://schemas.microsoft.com/office/word/2010/wordml" xmlns:w15="http://schemas.microsoft.com/office/word/2012/wordml" xmlns:w16cex="http://schemas.microsoft.com/office/word/2018/wordml/cex" xmlns:w16cid="http://schemas.microsoft.com/office/word/2016/wordml/cid" xmlns:w16="http://schemas.microsoft.com/office/word/2018/wordml" xmlns:w16se="http://schemas.microsoft.com/office/word/2015/wordml/symex" xmlns:wpg="http://schemas.microsoft.com/office/word/2010/wordprocessingGroup" xmlns:wpi="http://schemas.microsoft.com/office/word/2010/wordprocessingInk" xmlns:wne="http://schemas.microsoft.com/office/word/2006/wordml" xmlns:wps="http://schemas.microsoft.com/office/word/2010/wordprocessingShape" mc:Ignorable="w14 w15 w16se w16cid w16 w16cex wp14">
+<w:endnotes xmlns:wpc="http://schemas.microsoft.com/office/word/2010/wordprocessingCanvas" xmlns:cx="http://schemas.microsoft.com/office/drawing/2014/chartex" xmlns:cx1="http://schemas.microsoft.com/office/drawing/2015/9/8/chartex" xmlns:mc="http://schemas.openxmlformats.org/markup-compatibility/2006" xmlns:o="urn:schemas-microsoft-com:office:office" xmlns:r="http://schemas.openxmlformats.org/officeDocument/2006/relationships" xmlns:m="http://schemas.openxmlformats.org/officeDocument/2006/math" xmlns:v="urn:schemas-microsoft-com:vml" xmlns:wp14="http://schemas.microsoft.com/office/word/2010/wordprocessingDrawing" xmlns:wp="http://schemas.openxmlformats.org/drawingml/2006/wordprocessingDrawing" xmlns:w10="urn:schemas-microsoft-com:office:word" xmlns:w="http://schemas.openxmlformats.org/wordprocessingml/2006/main" xmlns:w14="http://schemas.microsoft.com/office/word/2010/wordml" xmlns:w15="http://schemas.microsoft.com/office/word/2012/wordml" xmlns:w16se="http://schemas.microsoft.com/office/word/2015/wordml/symex" xmlns:wpg="http://schemas.microsoft.com/office/word/2010/wordprocessingGroup" xmlns:wpi="http://schemas.microsoft.com/office/word/2010/wordprocessingInk" xmlns:wne="http://schemas.microsoft.com/office/word/2006/wordml" xmlns:wps="http://schemas.microsoft.com/office/word/2010/wordprocessingShape" mc:Ignorable="w14 w15 w16se wp14">
   <w:endnote w:type="separator" w:id="-1">
     <w:p>
       <w:pPr>
@@ -2176,8 +2195,38 @@
 </w:endnotes>
 </file>
 
+<file path=word/footer1.xml><?xml version="1.0" encoding="utf-8"?>
+<w:ftr xmlns:wpc="http://schemas.microsoft.com/office/word/2010/wordprocessingCanvas" xmlns:cx="http://schemas.microsoft.com/office/drawing/2014/chartex" xmlns:cx1="http://schemas.microsoft.com/office/drawing/2015/9/8/chartex" xmlns:mc="http://schemas.openxmlformats.org/markup-compatibility/2006" xmlns:o="urn:schemas-microsoft-com:office:office" xmlns:r="http://schemas.openxmlformats.org/officeDocument/2006/relationships" xmlns:m="http://schemas.openxmlformats.org/officeDocument/2006/math" xmlns:v="urn:schemas-microsoft-com:vml" xmlns:wp14="http://schemas.microsoft.com/office/word/2010/wordprocessingDrawing" xmlns:wp="http://schemas.openxmlformats.org/drawingml/2006/wordprocessingDrawing" xmlns:w10="urn:schemas-microsoft-com:office:word" xmlns:w="http://schemas.openxmlformats.org/wordprocessingml/2006/main" xmlns:w14="http://schemas.microsoft.com/office/word/2010/wordml" xmlns:w15="http://schemas.microsoft.com/office/word/2012/wordml" xmlns:w16se="http://schemas.microsoft.com/office/word/2015/wordml/symex" xmlns:wpg="http://schemas.microsoft.com/office/word/2010/wordprocessingGroup" xmlns:wpi="http://schemas.microsoft.com/office/word/2010/wordprocessingInk" xmlns:wne="http://schemas.microsoft.com/office/word/2006/wordml" xmlns:wps="http://schemas.microsoft.com/office/word/2010/wordprocessingShape" mc:Ignorable="w14 w15 w16se wp14">
+  <w:p>
+    <w:pPr>
+      <w:pStyle w:val="Footer"/>
+    </w:pPr>
+  </w:p>
+</w:ftr>
+</file>
+
+<file path=word/footer2.xml><?xml version="1.0" encoding="utf-8"?>
+<w:ftr xmlns:wpc="http://schemas.microsoft.com/office/word/2010/wordprocessingCanvas" xmlns:cx="http://schemas.microsoft.com/office/drawing/2014/chartex" xmlns:cx1="http://schemas.microsoft.com/office/drawing/2015/9/8/chartex" xmlns:mc="http://schemas.openxmlformats.org/markup-compatibility/2006" xmlns:o="urn:schemas-microsoft-com:office:office" xmlns:r="http://schemas.openxmlformats.org/officeDocument/2006/relationships" xmlns:m="http://schemas.openxmlformats.org/officeDocument/2006/math" xmlns:v="urn:schemas-microsoft-com:vml" xmlns:wp14="http://schemas.microsoft.com/office/word/2010/wordprocessingDrawing" xmlns:wp="http://schemas.openxmlformats.org/drawingml/2006/wordprocessingDrawing" xmlns:w10="urn:schemas-microsoft-com:office:word" xmlns:w="http://schemas.openxmlformats.org/wordprocessingml/2006/main" xmlns:w14="http://schemas.microsoft.com/office/word/2010/wordml" xmlns:w15="http://schemas.microsoft.com/office/word/2012/wordml" xmlns:w16se="http://schemas.microsoft.com/office/word/2015/wordml/symex" xmlns:wpg="http://schemas.microsoft.com/office/word/2010/wordprocessingGroup" xmlns:wpi="http://schemas.microsoft.com/office/word/2010/wordprocessingInk" xmlns:wne="http://schemas.microsoft.com/office/word/2006/wordml" xmlns:wps="http://schemas.microsoft.com/office/word/2010/wordprocessingShape" mc:Ignorable="w14 w15 w16se wp14">
+  <w:p>
+    <w:pPr>
+      <w:pStyle w:val="Footer"/>
+    </w:pPr>
+  </w:p>
+</w:ftr>
+</file>
+
+<file path=word/footer3.xml><?xml version="1.0" encoding="utf-8"?>
+<w:ftr xmlns:wpc="http://schemas.microsoft.com/office/word/2010/wordprocessingCanvas" xmlns:cx="http://schemas.microsoft.com/office/drawing/2014/chartex" xmlns:cx1="http://schemas.microsoft.com/office/drawing/2015/9/8/chartex" xmlns:mc="http://schemas.openxmlformats.org/markup-compatibility/2006" xmlns:o="urn:schemas-microsoft-com:office:office" xmlns:r="http://schemas.openxmlformats.org/officeDocument/2006/relationships" xmlns:m="http://schemas.openxmlformats.org/officeDocument/2006/math" xmlns:v="urn:schemas-microsoft-com:vml" xmlns:wp14="http://schemas.microsoft.com/office/word/2010/wordprocessingDrawing" xmlns:wp="http://schemas.openxmlformats.org/drawingml/2006/wordprocessingDrawing" xmlns:w10="urn:schemas-microsoft-com:office:word" xmlns:w="http://schemas.openxmlformats.org/wordprocessingml/2006/main" xmlns:w14="http://schemas.microsoft.com/office/word/2010/wordml" xmlns:w15="http://schemas.microsoft.com/office/word/2012/wordml" xmlns:w16se="http://schemas.microsoft.com/office/word/2015/wordml/symex" xmlns:wpg="http://schemas.microsoft.com/office/word/2010/wordprocessingGroup" xmlns:wpi="http://schemas.microsoft.com/office/word/2010/wordprocessingInk" xmlns:wne="http://schemas.microsoft.com/office/word/2006/wordml" xmlns:wps="http://schemas.microsoft.com/office/word/2010/wordprocessingShape" mc:Ignorable="w14 w15 w16se wp14">
+  <w:p>
+    <w:pPr>
+      <w:pStyle w:val="Footer"/>
+    </w:pPr>
+  </w:p>
+</w:ftr>
+</file>
+
 <file path=word/footnotes.xml><?xml version="1.0" encoding="utf-8"?>
-<w:footnotes xmlns:wpc="http://schemas.microsoft.com/office/word/2010/wordprocessingCanvas" xmlns:cx="http://schemas.microsoft.com/office/drawing/2014/chartex" xmlns:cx1="http://schemas.microsoft.com/office/drawing/2015/9/8/chartex" xmlns:cx2="http://schemas.microsoft.com/office/drawing/2015/10/21/chartex" xmlns:cx3="http://schemas.microsoft.com/office/drawing/2016/5/9/chartex" xmlns:cx4="http://schemas.microsoft.com/office/drawing/2016/5/10/chartex" xmlns:cx5="http://schemas.microsoft.com/office/drawing/2016/5/11/chartex" xmlns:cx6="http://schemas.microsoft.com/office/drawing/2016/5/12/chartex" xmlns:cx7="http://schemas.microsoft.com/office/drawing/2016/5/13/chartex" xmlns:cx8="http://schemas.microsoft.com/office/drawing/2016/5/14/chartex" xmlns:mc="http://schemas.openxmlformats.org/markup-compatibility/2006" xmlns:aink="http://schemas.microsoft.com/office/drawing/2016/ink" xmlns:am3d="http://schemas.microsoft.com/office/drawing/2017/model3d" xmlns:o="urn:schemas-microsoft-com:office:office" xmlns:r="http://schemas.openxmlformats.org/officeDocument/2006/relationships" xmlns:m="http://schemas.openxmlformats.org/officeDocument/2006/math" xmlns:v="urn:schemas-microsoft-com:vml" xmlns:wp14="http://schemas.microsoft.com/office/word/2010/wordprocessingDrawing" xmlns:wp="http://schemas.openxmlformats.org/drawingml/2006/wordprocessingDrawing" xmlns:w10="urn:schemas-microsoft-com:office:word" xmlns:w="http://schemas.openxmlformats.org/wordprocessingml/2006/main" xmlns:w14="http://schemas.microsoft.com/office/word/2010/wordml" xmlns:w15="http://schemas.microsoft.com/office/word/2012/wordml" xmlns:w16cex="http://schemas.microsoft.com/office/word/2018/wordml/cex" xmlns:w16cid="http://schemas.microsoft.com/office/word/2016/wordml/cid" xmlns:w16="http://schemas.microsoft.com/office/word/2018/wordml" xmlns:w16se="http://schemas.microsoft.com/office/word/2015/wordml/symex" xmlns:wpg="http://schemas.microsoft.com/office/word/2010/wordprocessingGroup" xmlns:wpi="http://schemas.microsoft.com/office/word/2010/wordprocessingInk" xmlns:wne="http://schemas.microsoft.com/office/word/2006/wordml" xmlns:wps="http://schemas.microsoft.com/office/word/2010/wordprocessingShape" mc:Ignorable="w14 w15 w16se w16cid w16 w16cex wp14">
+<w:footnotes xmlns:wpc="http://schemas.microsoft.com/office/word/2010/wordprocessingCanvas" xmlns:cx="http://schemas.microsoft.com/office/drawing/2014/chartex" xmlns:cx1="http://schemas.microsoft.com/office/drawing/2015/9/8/chartex" xmlns:mc="http://schemas.openxmlformats.org/markup-compatibility/2006" xmlns:o="urn:schemas-microsoft-com:office:office" xmlns:r="http://schemas.openxmlformats.org/officeDocument/2006/relationships" xmlns:m="http://schemas.openxmlformats.org/officeDocument/2006/math" xmlns:v="urn:schemas-microsoft-com:vml" xmlns:wp14="http://schemas.microsoft.com/office/word/2010/wordprocessingDrawing" xmlns:wp="http://schemas.openxmlformats.org/drawingml/2006/wordprocessingDrawing" xmlns:w10="urn:schemas-microsoft-com:office:word" xmlns:w="http://schemas.openxmlformats.org/wordprocessingml/2006/main" xmlns:w14="http://schemas.microsoft.com/office/word/2010/wordml" xmlns:w15="http://schemas.microsoft.com/office/word/2012/wordml" xmlns:w16se="http://schemas.microsoft.com/office/word/2015/wordml/symex" xmlns:wpg="http://schemas.microsoft.com/office/word/2010/wordprocessingGroup" xmlns:wpi="http://schemas.microsoft.com/office/word/2010/wordprocessingInk" xmlns:wne="http://schemas.microsoft.com/office/word/2006/wordml" xmlns:wps="http://schemas.microsoft.com/office/word/2010/wordprocessingShape" mc:Ignorable="w14 w15 w16se wp14">
   <w:footnote w:type="separator" w:id="-1">
     <w:p>
       <w:pPr>
@@ -2201,8 +2250,38 @@
 </w:footnotes>
 </file>
 
+<file path=word/header1.xml><?xml version="1.0" encoding="utf-8"?>
+<w:hdr xmlns:wpc="http://schemas.microsoft.com/office/word/2010/wordprocessingCanvas" xmlns:cx="http://schemas.microsoft.com/office/drawing/2014/chartex" xmlns:cx1="http://schemas.microsoft.com/office/drawing/2015/9/8/chartex" xmlns:mc="http://schemas.openxmlformats.org/markup-compatibility/2006" xmlns:o="urn:schemas-microsoft-com:office:office" xmlns:r="http://schemas.openxmlformats.org/officeDocument/2006/relationships" xmlns:m="http://schemas.openxmlformats.org/officeDocument/2006/math" xmlns:v="urn:schemas-microsoft-com:vml" xmlns:wp14="http://schemas.microsoft.com/office/word/2010/wordprocessingDrawing" xmlns:wp="http://schemas.openxmlformats.org/drawingml/2006/wordprocessingDrawing" xmlns:w10="urn:schemas-microsoft-com:office:word" xmlns:w="http://schemas.openxmlformats.org/wordprocessingml/2006/main" xmlns:w14="http://schemas.microsoft.com/office/word/2010/wordml" xmlns:w15="http://schemas.microsoft.com/office/word/2012/wordml" xmlns:w16se="http://schemas.microsoft.com/office/word/2015/wordml/symex" xmlns:wpg="http://schemas.microsoft.com/office/word/2010/wordprocessingGroup" xmlns:wpi="http://schemas.microsoft.com/office/word/2010/wordprocessingInk" xmlns:wne="http://schemas.microsoft.com/office/word/2006/wordml" xmlns:wps="http://schemas.microsoft.com/office/word/2010/wordprocessingShape" mc:Ignorable="w14 w15 w16se wp14">
+  <w:p>
+    <w:pPr>
+      <w:pStyle w:val="Header"/>
+    </w:pPr>
+  </w:p>
+</w:hdr>
+</file>
+
+<file path=word/header2.xml><?xml version="1.0" encoding="utf-8"?>
+<w:hdr xmlns:wpc="http://schemas.microsoft.com/office/word/2010/wordprocessingCanvas" xmlns:cx="http://schemas.microsoft.com/office/drawing/2014/chartex" xmlns:cx1="http://schemas.microsoft.com/office/drawing/2015/9/8/chartex" xmlns:mc="http://schemas.openxmlformats.org/markup-compatibility/2006" xmlns:o="urn:schemas-microsoft-com:office:office" xmlns:r="http://schemas.openxmlformats.org/officeDocument/2006/relationships" xmlns:m="http://schemas.openxmlformats.org/officeDocument/2006/math" xmlns:v="urn:schemas-microsoft-com:vml" xmlns:wp14="http://schemas.microsoft.com/office/word/2010/wordprocessingDrawing" xmlns:wp="http://schemas.openxmlformats.org/drawingml/2006/wordprocessingDrawing" xmlns:w10="urn:schemas-microsoft-com:office:word" xmlns:w="http://schemas.openxmlformats.org/wordprocessingml/2006/main" xmlns:w14="http://schemas.microsoft.com/office/word/2010/wordml" xmlns:w15="http://schemas.microsoft.com/office/word/2012/wordml" xmlns:w16se="http://schemas.microsoft.com/office/word/2015/wordml/symex" xmlns:wpg="http://schemas.microsoft.com/office/word/2010/wordprocessingGroup" xmlns:wpi="http://schemas.microsoft.com/office/word/2010/wordprocessingInk" xmlns:wne="http://schemas.microsoft.com/office/word/2006/wordml" xmlns:wps="http://schemas.microsoft.com/office/word/2010/wordprocessingShape" mc:Ignorable="w14 w15 w16se wp14">
+  <w:p>
+    <w:pPr>
+      <w:pStyle w:val="Header"/>
+    </w:pPr>
+  </w:p>
+</w:hdr>
+</file>
+
+<file path=word/header3.xml><?xml version="1.0" encoding="utf-8"?>
+<w:hdr xmlns:wpc="http://schemas.microsoft.com/office/word/2010/wordprocessingCanvas" xmlns:cx="http://schemas.microsoft.com/office/drawing/2014/chartex" xmlns:cx1="http://schemas.microsoft.com/office/drawing/2015/9/8/chartex" xmlns:mc="http://schemas.openxmlformats.org/markup-compatibility/2006" xmlns:o="urn:schemas-microsoft-com:office:office" xmlns:r="http://schemas.openxmlformats.org/officeDocument/2006/relationships" xmlns:m="http://schemas.openxmlformats.org/officeDocument/2006/math" xmlns:v="urn:schemas-microsoft-com:vml" xmlns:wp14="http://schemas.microsoft.com/office/word/2010/wordprocessingDrawing" xmlns:wp="http://schemas.openxmlformats.org/drawingml/2006/wordprocessingDrawing" xmlns:w10="urn:schemas-microsoft-com:office:word" xmlns:w="http://schemas.openxmlformats.org/wordprocessingml/2006/main" xmlns:w14="http://schemas.microsoft.com/office/word/2010/wordml" xmlns:w15="http://schemas.microsoft.com/office/word/2012/wordml" xmlns:w16se="http://schemas.microsoft.com/office/word/2015/wordml/symex" xmlns:wpg="http://schemas.microsoft.com/office/word/2010/wordprocessingGroup" xmlns:wpi="http://schemas.microsoft.com/office/word/2010/wordprocessingInk" xmlns:wne="http://schemas.microsoft.com/office/word/2006/wordml" xmlns:wps="http://schemas.microsoft.com/office/word/2010/wordprocessingShape" mc:Ignorable="w14 w15 w16se wp14">
+  <w:p>
+    <w:pPr>
+      <w:pStyle w:val="Header"/>
+    </w:pPr>
+  </w:p>
+</w:hdr>
+</file>
+
 <file path=word/styles.xml><?xml version="1.0" encoding="utf-8"?>
-<w:styles xmlns:mc="http://schemas.openxmlformats.org/markup-compatibility/2006" xmlns:r="http://schemas.openxmlformats.org/officeDocument/2006/relationships" xmlns:w="http://schemas.openxmlformats.org/wordprocessingml/2006/main" xmlns:w14="http://schemas.microsoft.com/office/word/2010/wordml" xmlns:w15="http://schemas.microsoft.com/office/word/2012/wordml" xmlns:w16cex="http://schemas.microsoft.com/office/word/2018/wordml/cex" xmlns:w16cid="http://schemas.microsoft.com/office/word/2016/wordml/cid" xmlns:w16="http://schemas.microsoft.com/office/word/2018/wordml" xmlns:w16se="http://schemas.microsoft.com/office/word/2015/wordml/symex" mc:Ignorable="w14 w15 w16se w16cid w16 w16cex">
+<w:styles xmlns:mc="http://schemas.openxmlformats.org/markup-compatibility/2006" xmlns:r="http://schemas.openxmlformats.org/officeDocument/2006/relationships" xmlns:w="http://schemas.openxmlformats.org/wordprocessingml/2006/main" xmlns:w14="http://schemas.microsoft.com/office/word/2010/wordml" xmlns:w15="http://schemas.microsoft.com/office/word/2012/wordml" xmlns:w16se="http://schemas.microsoft.com/office/word/2015/wordml/symex" mc:Ignorable="w14 w15 w16se">
   <w:docDefaults>
     <w:rPrDefault>
       <w:rPr>
@@ -2218,7 +2297,7 @@
       </w:pPr>
     </w:pPrDefault>
   </w:docDefaults>
-  <w:latentStyles w:defLockedState="0" w:defUIPriority="99" w:defSemiHidden="0" w:defUnhideWhenUsed="0" w:defQFormat="0" w:count="376">
+  <w:latentStyles w:defLockedState="0" w:defUIPriority="99" w:defSemiHidden="0" w:defUnhideWhenUsed="0" w:defQFormat="0" w:count="371">
     <w:lsdException w:name="Normal" w:uiPriority="0" w:qFormat="1"/>
     <w:lsdException w:name="heading 1" w:uiPriority="9" w:qFormat="1"/>
     <w:lsdException w:name="heading 2" w:semiHidden="1" w:uiPriority="9" w:unhideWhenUsed="1" w:qFormat="1"/>
@@ -2590,23 +2669,18 @@
     <w:lsdException w:name="List Table 5 Dark Accent 6" w:uiPriority="50"/>
     <w:lsdException w:name="List Table 6 Colorful Accent 6" w:uiPriority="51"/>
     <w:lsdException w:name="List Table 7 Colorful Accent 6" w:uiPriority="52"/>
-    <w:lsdException w:name="Mention" w:semiHidden="1" w:unhideWhenUsed="1"/>
-    <w:lsdException w:name="Smart Hyperlink" w:semiHidden="1" w:unhideWhenUsed="1"/>
-    <w:lsdException w:name="Hashtag" w:semiHidden="1" w:unhideWhenUsed="1"/>
-    <w:lsdException w:name="Unresolved Mention" w:semiHidden="1" w:unhideWhenUsed="1"/>
-    <w:lsdException w:name="Smart Link" w:semiHidden="1" w:unhideWhenUsed="1"/>
   </w:latentStyles>
-  <w:style w:type="paragraph" w:default="1" w:styleId="Normalny">
+  <w:style w:type="paragraph" w:default="1" w:styleId="Normal">
     <w:name w:val="Normal"/>
     <w:qFormat/>
   </w:style>
-  <w:style w:type="character" w:default="1" w:styleId="Domylnaczcionkaakapitu">
+  <w:style w:type="character" w:default="1" w:styleId="DefaultParagraphFont">
     <w:name w:val="Default Paragraph Font"/>
     <w:uiPriority w:val="1"/>
     <w:semiHidden/>
     <w:unhideWhenUsed/>
   </w:style>
-  <w:style w:type="table" w:default="1" w:styleId="Standardowy">
+  <w:style w:type="table" w:default="1" w:styleId="TableNormal">
     <w:name w:val="Normal Table"/>
     <w:uiPriority w:val="99"/>
     <w:semiHidden/>
@@ -2621,16 +2695,16 @@
       </w:tblCellMar>
     </w:tblPr>
   </w:style>
-  <w:style w:type="numbering" w:default="1" w:styleId="Bezlisty">
+  <w:style w:type="numbering" w:default="1" w:styleId="NoList">
     <w:name w:val="No List"/>
     <w:uiPriority w:val="99"/>
     <w:semiHidden/>
     <w:unhideWhenUsed/>
   </w:style>
-  <w:style w:type="paragraph" w:styleId="Nagwek">
+  <w:style w:type="paragraph" w:styleId="Header">
     <w:name w:val="header"/>
-    <w:basedOn w:val="Normalny"/>
-    <w:link w:val="NagwekZnak"/>
+    <w:basedOn w:val="Normal"/>
+    <w:link w:val="HeaderChar"/>
     <w:uiPriority w:val="99"/>
     <w:unhideWhenUsed/>
     <w:rsid w:val="009F79E0"/>
@@ -2642,17 +2716,17 @@
       <w:spacing w:after="0" w:line="240" w:lineRule="auto"/>
     </w:pPr>
   </w:style>
-  <w:style w:type="character" w:customStyle="1" w:styleId="NagwekZnak">
-    <w:name w:val="Nagłówek Znak"/>
-    <w:basedOn w:val="Domylnaczcionkaakapitu"/>
-    <w:link w:val="Nagwek"/>
+  <w:style w:type="character" w:customStyle="1" w:styleId="HeaderChar">
+    <w:name w:val="Header Char"/>
+    <w:basedOn w:val="DefaultParagraphFont"/>
+    <w:link w:val="Header"/>
     <w:uiPriority w:val="99"/>
     <w:rsid w:val="009F79E0"/>
   </w:style>
-  <w:style w:type="paragraph" w:styleId="Stopka">
+  <w:style w:type="paragraph" w:styleId="Footer">
     <w:name w:val="footer"/>
-    <w:basedOn w:val="Normalny"/>
-    <w:link w:val="StopkaZnak"/>
+    <w:basedOn w:val="Normal"/>
+    <w:link w:val="FooterChar"/>
     <w:uiPriority w:val="99"/>
     <w:unhideWhenUsed/>
     <w:rsid w:val="009F79E0"/>
@@ -2664,10 +2738,10 @@
       <w:spacing w:after="0" w:line="240" w:lineRule="auto"/>
     </w:pPr>
   </w:style>
-  <w:style w:type="character" w:customStyle="1" w:styleId="StopkaZnak">
-    <w:name w:val="Stopka Znak"/>
-    <w:basedOn w:val="Domylnaczcionkaakapitu"/>
-    <w:link w:val="Stopka"/>
+  <w:style w:type="character" w:customStyle="1" w:styleId="FooterChar">
+    <w:name w:val="Footer Char"/>
+    <w:basedOn w:val="DefaultParagraphFont"/>
+    <w:link w:val="Footer"/>
     <w:uiPriority w:val="99"/>
     <w:rsid w:val="009F79E0"/>
   </w:style>
@@ -2974,7 +3048,7 @@
 </file>
 
 <file path=customXml/itemProps1.xml><?xml version="1.0" encoding="utf-8"?>
-<ds:datastoreItem xmlns:ds="http://schemas.openxmlformats.org/officeDocument/2006/customXml" ds:itemID="{DED9BFAC-3960-4F91-8261-A05E1438A093}">
+<ds:datastoreItem xmlns:ds="http://schemas.openxmlformats.org/officeDocument/2006/customXml" ds:itemID="{432C2416-0A5A-4302-9720-22F96357DCD7}">
   <ds:schemaRefs>
     <ds:schemaRef ds:uri="http://schemas.openxmlformats.org/officeDocument/2006/bibliography"/>
   </ds:schemaRefs>

</xml_diff>